<commit_message>
added sorting and finished the quality part
</commit_message>
<xml_diff>
--- a/Homework1.docx
+++ b/Homework1.docx
@@ -165,10 +165,14 @@
           <w:ilvl w:val="0"/>
           <w:numId w:val="1"/>
         </w:numPr>
-        <w:rPr/>
-      </w:pPr>
-      <w:r>
-        <w:rPr/>
+        <w:rPr>
+          <w:color w:val="C9211E"/>
+        </w:rPr>
+      </w:pPr>
+      <w:r>
+        <w:rPr>
+          <w:color w:val="C9211E"/>
+        </w:rPr>
         <w:t>Sorting by Owner should work (unowned last).</w:t>
       </w:r>
     </w:p>
@@ -197,13 +201,7 @@
         <w:rPr>
           <w:color w:val="C9211E"/>
         </w:rPr>
-        <w:t xml:space="preserve">Add an Unassign button (or row context menu). </w:t>
-      </w:r>
-      <w:r>
-        <w:rPr>
-          <w:color w:val="C9211E"/>
-        </w:rPr>
-        <w:t>(unassign from wizard)</w:t>
+        <w:t>Add an Unassign button (or row context menu). (unassign from wizard)</w:t>
       </w:r>
     </w:p>
     <w:p>
@@ -369,10 +367,14 @@
           <w:ilvl w:val="0"/>
           <w:numId w:val="5"/>
         </w:numPr>
-        <w:rPr/>
-      </w:pPr>
-      <w:r>
-        <w:rPr/>
+        <w:rPr>
+          <w:color w:val="C9211E"/>
+        </w:rPr>
+      </w:pPr>
+      <w:r>
+        <w:rPr>
+          <w:color w:val="C9211E"/>
+        </w:rPr>
         <w:t>Add a Repair action for artifacts:</w:t>
       </w:r>
     </w:p>
@@ -383,10 +385,14 @@
           <w:ilvl w:val="1"/>
           <w:numId w:val="5"/>
         </w:numPr>
-        <w:rPr/>
-      </w:pPr>
-      <w:r>
-        <w:rPr/>
+        <w:rPr>
+          <w:color w:val="C9211E"/>
+        </w:rPr>
+      </w:pPr>
+      <w:r>
+        <w:rPr>
+          <w:color w:val="C9211E"/>
+        </w:rPr>
         <w:t>Users can increase an artifact’s condition by an entered amount.</w:t>
       </w:r>
     </w:p>
@@ -397,10 +403,14 @@
           <w:ilvl w:val="1"/>
           <w:numId w:val="5"/>
         </w:numPr>
-        <w:rPr/>
-      </w:pPr>
-      <w:r>
-        <w:rPr/>
+        <w:rPr>
+          <w:color w:val="C9211E"/>
+        </w:rPr>
+      </w:pPr>
+      <w:r>
+        <w:rPr>
+          <w:color w:val="C9211E"/>
+        </w:rPr>
         <w:t>Condition is clamped to 0–100.</w:t>
       </w:r>
     </w:p>
@@ -411,11 +421,21 @@
           <w:ilvl w:val="0"/>
           <w:numId w:val="5"/>
         </w:numPr>
-        <w:rPr/>
-      </w:pPr>
-      <w:r>
-        <w:rPr/>
-        <w:t>Assignment rule: if condition &lt; 10, assignment is blocked with a clear message.</w:t>
+        <w:rPr>
+          <w:color w:val="C9211E"/>
+        </w:rPr>
+      </w:pPr>
+      <w:r>
+        <w:rPr>
+          <w:color w:val="C9211E"/>
+        </w:rPr>
+        <w:t xml:space="preserve">Assignment rule: if condition &lt; 10, assignment is blocked </w:t>
+      </w:r>
+      <w:r>
+        <w:rPr>
+          <w:color w:val="C9211E"/>
+        </w:rPr>
+        <w:t>with a clear message.</w:t>
       </w:r>
     </w:p>
     <w:p>
@@ -425,10 +445,14 @@
           <w:ilvl w:val="0"/>
           <w:numId w:val="5"/>
         </w:numPr>
-        <w:rPr/>
-      </w:pPr>
-      <w:r>
-        <w:rPr/>
+        <w:rPr>
+          <w:color w:val="C9211E"/>
+        </w:rPr>
+      </w:pPr>
+      <w:r>
+        <w:rPr>
+          <w:color w:val="C9211E"/>
+        </w:rPr>
         <w:t>Wear rule: each assignment reduces condition by 5 (minimum floor 0).</w:t>
       </w:r>
     </w:p>
@@ -439,10 +463,14 @@
           <w:ilvl w:val="0"/>
           <w:numId w:val="5"/>
         </w:numPr>
-        <w:rPr/>
-      </w:pPr>
-      <w:r>
-        <w:rPr/>
+        <w:rPr>
+          <w:color w:val="C9211E"/>
+        </w:rPr>
+      </w:pPr>
+      <w:r>
+        <w:rPr>
+          <w:color w:val="C9211E"/>
+        </w:rPr>
         <w:t>Show condition in the UI and ensure tables refresh after changes.</w:t>
       </w:r>
     </w:p>

</xml_diff>